<commit_message>
Added uncertainty analysis, updated doc
</commit_message>
<xml_diff>
--- a/BCS_summary.docx
+++ b/BCS_summary.docx
@@ -33,7 +33,15 @@
         <w:t xml:space="preserve">0) preparing all inputs into the same datatype of uint8, </w:t>
       </w:r>
       <w:r>
-        <w:t xml:space="preserve">1) edge finding capability for CENER and Sandia data, 2) Rectification with perspective transformation to bring the target into a square, 3) Low pass filtering with FFT to get rid off some background noises, </w:t>
+        <w:t xml:space="preserve">1) edge finding capability for CENER and Sandia data, 2) Rectification with perspective transformation to bring the target into a square, 3) Low pass filtering with FFT to get rid </w:t>
+      </w:r>
+      <w:proofErr w:type="spellStart"/>
+      <w:r>
+        <w:t>off</w:t>
+      </w:r>
+      <w:proofErr w:type="spellEnd"/>
+      <w:r>
+        <w:t xml:space="preserve"> some background noises, </w:t>
       </w:r>
       <w:r>
         <w:t>4) Gamma correction to suppress the effect of background pixels 5</w:t>
@@ -131,15 +139,28 @@
       </w:fldSimple>
       <w:bookmarkEnd w:id="0"/>
       <w:r>
-        <w:t>. Flowchart of steps to finding beam center location.</w:t>
+        <w:t xml:space="preserve">. Flowchart of steps to </w:t>
+      </w:r>
+      <w:proofErr w:type="gramStart"/>
+      <w:r>
+        <w:t>finding</w:t>
+      </w:r>
+      <w:proofErr w:type="gramEnd"/>
+      <w:r>
+        <w:t xml:space="preserve"> beam center location.</w:t>
       </w:r>
     </w:p>
     <w:p>
       <w:pPr>
         <w:pStyle w:val="Heading1"/>
       </w:pPr>
-      <w:r>
-        <w:t>Attentions:</w:t>
+      <w:proofErr w:type="gramStart"/>
+      <w:r>
+        <w:t>Attentions</w:t>
+      </w:r>
+      <w:proofErr w:type="gramEnd"/>
+      <w:r>
+        <w:t>:</w:t>
       </w:r>
     </w:p>
     <w:p>
@@ -197,7 +218,15 @@
         <w:t>.</w:t>
       </w:r>
       <w:r>
-        <w:t xml:space="preserve"> Median filter could provide better filtering. But for backgrounds that contain non-wanted patterns across all areas, FFT could provide better filtering.</w:t>
+        <w:t xml:space="preserve"> Median </w:t>
+      </w:r>
+      <w:proofErr w:type="gramStart"/>
+      <w:r>
+        <w:t>filter</w:t>
+      </w:r>
+      <w:proofErr w:type="gramEnd"/>
+      <w:r>
+        <w:t xml:space="preserve"> could provide better filtering. But for backgrounds that contain non-wanted patterns across all areas, FFT could provide better filtering.</w:t>
       </w:r>
     </w:p>
     <w:p>
@@ -266,7 +295,15 @@
       </w:fldSimple>
       <w:bookmarkEnd w:id="1"/>
       <w:r>
-        <w:t xml:space="preserve">. Illustration of background noise suppression with FFT low pass filtering. Image from Sandia. Left one shows the gamma corrected FFT low passed image, kept 2% of all low frequency components. Any more compression will reduce beam pattern feature that </w:t>
+        <w:t xml:space="preserve">. Illustration of background noise suppression with FFT low pass filtering. Image from Sandia. Left one shows the gamma corrected FFT low passed image, kept 2% of all low frequency components. Any more compression will reduce beam pattern </w:t>
+      </w:r>
+      <w:proofErr w:type="gramStart"/>
+      <w:r>
+        <w:t>feature</w:t>
+      </w:r>
+      <w:proofErr w:type="gramEnd"/>
+      <w:r>
+        <w:t xml:space="preserve"> that </w:t>
       </w:r>
       <w:r>
         <w:t>led</w:t>
@@ -318,7 +355,23 @@
         <w:jc w:val="both"/>
       </w:pPr>
       <w:r>
-        <w:t xml:space="preserve">The edge and corner detection remains unchanged from the previous code. Image pixel adjustment with alpha and gamma correction, together with blurring and morphological operations are used to make the edge stands out more. Lastly, Hough transform is used to get the line, slope ranges looking for horizontal and vertical are applied to filter out some undesired edges. </w:t>
+        <w:t xml:space="preserve">The edge and corner detection </w:t>
+      </w:r>
+      <w:proofErr w:type="gramStart"/>
+      <w:r>
+        <w:t>remains</w:t>
+      </w:r>
+      <w:proofErr w:type="gramEnd"/>
+      <w:r>
+        <w:t xml:space="preserve"> unchanged from the previous code. Image pixel adjustment with alpha and gamma correction, together with blurring and morphological operations are used to make the edge </w:t>
+      </w:r>
+      <w:proofErr w:type="gramStart"/>
+      <w:r>
+        <w:t>stands</w:t>
+      </w:r>
+      <w:proofErr w:type="gramEnd"/>
+      <w:r>
+        <w:t xml:space="preserve"> out more. Lastly, Hough transform is used to get the line, slope ranges looking for horizontal and vertical are applied to filter out some undesired edges. </w:t>
       </w:r>
       <w:r>
         <w:t>Intersection</w:t>
@@ -335,10 +388,26 @@
         <w:jc w:val="both"/>
       </w:pPr>
       <w:r>
-        <w:t xml:space="preserve">This method will fail with some complex backgrounds. In the round roubin test, Sandia and </w:t>
-      </w:r>
-      <w:r>
-        <w:t xml:space="preserve">PSA data does not need this feature. </w:t>
+        <w:t xml:space="preserve">This method will fail with some complex backgrounds. In the round </w:t>
+      </w:r>
+      <w:proofErr w:type="spellStart"/>
+      <w:r>
+        <w:t>roubin</w:t>
+      </w:r>
+      <w:proofErr w:type="spellEnd"/>
+      <w:r>
+        <w:t xml:space="preserve"> test, Sandia and </w:t>
+      </w:r>
+      <w:r>
+        <w:t xml:space="preserve">PSA data </w:t>
+      </w:r>
+      <w:proofErr w:type="gramStart"/>
+      <w:r>
+        <w:t>does</w:t>
+      </w:r>
+      <w:proofErr w:type="gramEnd"/>
+      <w:r>
+        <w:t xml:space="preserve"> not need this feature. </w:t>
       </w:r>
     </w:p>
     <w:p>
@@ -357,7 +426,15 @@
         <w:t xml:space="preserve">After finding the corners of the target, the area of interest is rectified and cropped out of the original image. </w:t>
       </w:r>
       <w:r>
-        <w:t>The cropped image is them rectified into a 1000x1000 square with perspective transform</w:t>
+        <w:t xml:space="preserve">The cropped image </w:t>
+      </w:r>
+      <w:proofErr w:type="gramStart"/>
+      <w:r>
+        <w:t>is them</w:t>
+      </w:r>
+      <w:proofErr w:type="gramEnd"/>
+      <w:r>
+        <w:t xml:space="preserve"> rectified into a 1000x1000 square with perspective transform</w:t>
       </w:r>
     </w:p>
     <w:p>
@@ -373,14 +450,38 @@
         <w:jc w:val="both"/>
       </w:pPr>
       <w:r>
-        <w:t xml:space="preserve">The FFT low pass filtering is design to reduce unwanted background features on the BCS target. This approach relies on the fact that the significant features of beam are on low </w:t>
+        <w:t xml:space="preserve">The FFT low pass filtering is </w:t>
+      </w:r>
+      <w:proofErr w:type="gramStart"/>
+      <w:r>
+        <w:t>design</w:t>
+      </w:r>
+      <w:proofErr w:type="gramEnd"/>
+      <w:r>
+        <w:t xml:space="preserve"> to reduce unwanted background features on the BCS target. This approach relies on the fact that the significant features of beam are on low </w:t>
       </w:r>
       <w:r>
         <w:lastRenderedPageBreak/>
-        <w:t xml:space="preserve">frequency components. Most unwanted background noises, including ridges are high frequency components. </w:t>
-      </w:r>
-      <w:r>
-        <w:t xml:space="preserve">The code provided keeps the coefficients related to signals with lowest 10% frequency. </w:t>
+        <w:t xml:space="preserve">frequency components. Most unwanted background noises, including </w:t>
+      </w:r>
+      <w:proofErr w:type="gramStart"/>
+      <w:r>
+        <w:t>ridges</w:t>
+      </w:r>
+      <w:proofErr w:type="gramEnd"/>
+      <w:r>
+        <w:t xml:space="preserve"> are high frequency components. </w:t>
+      </w:r>
+      <w:r>
+        <w:t xml:space="preserve">The code provided keeps the coefficients related to signals with </w:t>
+      </w:r>
+      <w:proofErr w:type="gramStart"/>
+      <w:r>
+        <w:t>lowest</w:t>
+      </w:r>
+      <w:proofErr w:type="gramEnd"/>
+      <w:r>
+        <w:t xml:space="preserve"> 10% frequency. </w:t>
       </w:r>
     </w:p>
     <w:p>
@@ -393,7 +494,15 @@
     </w:p>
     <w:p>
       <w:r>
-        <w:t xml:space="preserve">Median filtering is an edge-preserving filtering technique that replaces pixels within a kernel with the median values of all pixels in the kernel. Since most of the background noises are slim lines, median filter could be effective in removing backgrounds. </w:t>
+        <w:t xml:space="preserve">Median filtering is an edge-preserving filtering technique that replaces pixels within a kernel with the median values of all pixels in the kernel. Since most of the background noises are slim lines, median </w:t>
+      </w:r>
+      <w:proofErr w:type="gramStart"/>
+      <w:r>
+        <w:t>filter</w:t>
+      </w:r>
+      <w:proofErr w:type="gramEnd"/>
+      <w:r>
+        <w:t xml:space="preserve"> could be effective in removing backgrounds. </w:t>
       </w:r>
     </w:p>
     <w:p>
@@ -406,8 +515,8 @@
           <w:noProof/>
         </w:rPr>
         <w:drawing>
-          <wp:inline distT="0" distB="0" distL="0" distR="0" wp14:anchorId="66C8462E" wp14:editId="15D56A16">
-            <wp:extent cx="5943600" cy="3007359"/>
+          <wp:inline distT="0" distB="0" distL="0" distR="0" wp14:anchorId="66C8462E" wp14:editId="59BDEC51">
+            <wp:extent cx="5868140" cy="3007359"/>
             <wp:effectExtent l="0" t="0" r="0" b="3175"/>
             <wp:docPr id="579495553" name="Picture 1"/>
             <wp:cNvGraphicFramePr>
@@ -435,7 +544,7 @@
                   <pic:spPr>
                     <a:xfrm>
                       <a:off x="0" y="0"/>
-                      <a:ext cx="5943600" cy="3007359"/>
+                      <a:ext cx="5868140" cy="3007359"/>
                     </a:xfrm>
                     <a:prstGeom prst="rect">
                       <a:avLst/>
@@ -464,7 +573,23 @@
         </w:r>
       </w:fldSimple>
       <w:r>
-        <w:t xml:space="preserve">. Comparison of FFT low pass filtering and median filter. FFT low pass filter may experience difficulties in removing some strong edges in the images, and may bring unexpected artifacts. Median filtering is more stable. However, median filtering could be less effective when target cropping have errors, as shown in the top row. </w:t>
+        <w:t xml:space="preserve">. Comparison of FFT low pass filtering and median filter. FFT low pass filter may experience difficulties in removing some strong edges in the </w:t>
+      </w:r>
+      <w:proofErr w:type="gramStart"/>
+      <w:r>
+        <w:t>images, and</w:t>
+      </w:r>
+      <w:proofErr w:type="gramEnd"/>
+      <w:r>
+        <w:t xml:space="preserve"> may bring unexpected artifacts. Median filtering is more stable. However, median filtering could be less effective when target cropping </w:t>
+      </w:r>
+      <w:proofErr w:type="gramStart"/>
+      <w:r>
+        <w:t>have</w:t>
+      </w:r>
+      <w:proofErr w:type="gramEnd"/>
+      <w:r>
+        <w:t xml:space="preserve"> errors, as shown in the top row. </w:t>
       </w:r>
     </w:p>
     <w:p>
@@ -477,7 +602,17 @@
     </w:p>
     <w:p>
       <w:r>
-        <w:t xml:space="preserve">Although the filtering has suppressed much of the unwanted features, backgrounds still posses non-zero values. Direct thresholding approaches could lead to unwanted </w:t>
+        <w:t xml:space="preserve">Although the filtering has suppressed much of the unwanted features, backgrounds still </w:t>
+      </w:r>
+      <w:proofErr w:type="spellStart"/>
+      <w:proofErr w:type="gramStart"/>
+      <w:r>
+        <w:t>posses</w:t>
+      </w:r>
+      <w:proofErr w:type="spellEnd"/>
+      <w:proofErr w:type="gramEnd"/>
+      <w:r>
+        <w:t xml:space="preserve"> non-zero values. Direct thresholding approaches could lead to unwanted </w:t>
       </w:r>
       <w:r>
         <w:t xml:space="preserve">features because of the inappropriate choice of threshold values. Therefore, non-linear scaling can produce more natural images, and gamma-correction was applied in this case. The gamma value was set to 5 in the provided code. This process suppressed the background noises by making the values of the black pixels higher. </w:t>
@@ -493,7 +628,21 @@
     </w:p>
     <w:p>
       <w:r>
-        <w:t xml:space="preserve">The beam center was calculated as the centroid of the image after gamma processing. Not only does this calculation considers beam shape, but it also considers intensity distributions. This could provide more accurate results compared with ellipse fitting. </w:t>
+        <w:t xml:space="preserve">The beam center was calculated as the centroid of the image after gamma processing. Not </w:t>
+      </w:r>
+      <w:proofErr w:type="gramStart"/>
+      <w:r>
+        <w:t>only</w:t>
+      </w:r>
+      <w:proofErr w:type="gramEnd"/>
+      <w:r>
+        <w:t xml:space="preserve"> does this calculation </w:t>
+      </w:r>
+      <w:r>
+        <w:t>consider</w:t>
+      </w:r>
+      <w:r>
+        <w:t xml:space="preserve"> beam shape, but it also considers intensity distributions. This could provide more accurate results compared with ellipse fitting. </w:t>
       </w:r>
     </w:p>
     <w:p>
@@ -1136,9 +1285,84 @@
     <w:p/>
     <w:p>
       <w:r>
-        <w:t xml:space="preserve">Results from this table indicates that there is little to no difference between the two processing methods when the light spot is near the center. Even when the light spot is far away, plus some cropping errors, around 2.4% differences between these two approaches. </w:t>
-      </w:r>
-    </w:p>
+        <w:t xml:space="preserve">Results from this table </w:t>
+      </w:r>
+      <w:proofErr w:type="gramStart"/>
+      <w:r>
+        <w:t>indicates</w:t>
+      </w:r>
+      <w:proofErr w:type="gramEnd"/>
+      <w:r>
+        <w:t xml:space="preserve"> that there is little to no difference between the two processing methods when the light spot is near the center. Even when the light spot is far away, plus some cropping errors, </w:t>
+      </w:r>
+      <w:proofErr w:type="gramStart"/>
+      <w:r>
+        <w:t>around</w:t>
+      </w:r>
+      <w:proofErr w:type="gramEnd"/>
+      <w:r>
+        <w:t xml:space="preserve"> 2.4% differences between these two approaches. </w:t>
+      </w:r>
+    </w:p>
+    <w:p>
+      <w:pPr>
+        <w:pStyle w:val="Heading1"/>
+      </w:pPr>
+      <w:r>
+        <w:t>Uncertainty Analysis:</w:t>
+      </w:r>
+    </w:p>
+    <w:p>
+      <w:r>
+        <w:t xml:space="preserve">The uncertainty values are obtained by disturbing the input images. Random Gaussian noises are added to the images so that edge detection, the calculated centroids are not deterministic </w:t>
+      </w:r>
+      <w:r>
+        <w:t xml:space="preserve">and should follow a normal distribution. Confidence intervals can be taken from distribution to acquire an upper and lower limit. Any detection with overly large confidence intervals, i.e., variances, indicates that the input image is not suitable for the detection algorithm and the results should not be trusted. </w:t>
+      </w:r>
+    </w:p>
+    <w:p>
+      <w:r>
+        <w:t xml:space="preserve">It should be noted that it is very unlikely for the unprocessed uncertainties, or variances, to be calibrated straight out of the box [1]. The cumulative distribution function calibration used in [1] can be implemented to calibrate the uncertainty. To implement this approach, </w:t>
+      </w:r>
+      <w:proofErr w:type="gramStart"/>
+      <w:r>
+        <w:t>accurately</w:t>
+      </w:r>
+      <w:proofErr w:type="gramEnd"/>
+      <w:r>
+        <w:t xml:space="preserve"> annotated beam center is required. The accurate annotation could come from manual annotation. </w:t>
+      </w:r>
+    </w:p>
+    <w:p/>
+    <w:p>
+      <w:r>
+        <w:t xml:space="preserve"> </w:t>
+      </w:r>
+    </w:p>
+    <w:p/>
+    <w:p>
+      <w:r>
+        <w:t>[1]</w:t>
+      </w:r>
+    </w:p>
+    <w:p>
+      <w:r>
+        <w:t>V. Kuleshov, N. Fenner, and S. Ermon, ‘Accurate Uncertainties for Deep Learning Using Calibrated Regression’, in </w:t>
+      </w:r>
+      <w:r>
+        <w:rPr>
+          <w:i/>
+          <w:iCs/>
+        </w:rPr>
+        <w:t>Proceedings of the 35th International Conference on Machine Learning</w:t>
+      </w:r>
+      <w:r>
+        <w:t>, 10--15 Jul 2018, vol. 80, pp. 2796–2804.</w:t>
+      </w:r>
+    </w:p>
+    <w:p/>
+    <w:p/>
+    <w:p/>
     <w:p/>
     <w:sectPr>
       <w:pgSz w:w="12240" w:h="15840"/>
@@ -1849,7 +2073,6 @@
   <w:style w:type="character" w:default="1" w:styleId="DefaultParagraphFont">
     <w:name w:val="Default Paragraph Font"/>
     <w:uiPriority w:val="1"/>
-    <w:semiHidden/>
     <w:unhideWhenUsed/>
   </w:style>
   <w:style w:type="table" w:default="1" w:styleId="TableNormal">

</xml_diff>